<commit_message>
Upodated project document and added some changes to mouseevent
</commit_message>
<xml_diff>
--- a/BSC-HGP - Project - UI Design DocumentV1.docx
+++ b/BSC-HGP - Project - UI Design DocumentV1.docx
@@ -115,6 +115,12 @@
         <w:rPr>
           <w:lang w:val="en-GB"/>
         </w:rPr>
+        <w:t>Evandro Gomez Quintino</w:t>
+      </w:r>
+      <w:r>
+        <w:rPr>
+          <w:lang w:val="en-GB"/>
+        </w:rPr>
         <w:tab/>
       </w:r>
       <w:r>
@@ -122,33 +128,13 @@
           <w:lang w:val="en-GB"/>
         </w:rPr>
         <w:tab/>
-      </w:r>
-      <w:r>
-        <w:rPr>
-          <w:lang w:val="en-GB"/>
-        </w:rPr>
-        <w:tab/>
-      </w:r>
-      <w:r>
-        <w:rPr>
-          <w:lang w:val="en-GB"/>
-        </w:rPr>
-        <w:tab/>
-      </w:r>
-      <w:r>
-        <w:rPr>
-          <w:lang w:val="en-GB"/>
-        </w:rPr>
-        <w:tab/>
-        <w:t>Student Num</w:t>
-      </w:r>
-      <w:bookmarkStart w:id="0" w:name="_GoBack"/>
-      <w:bookmarkEnd w:id="0"/>
-      <w:r>
-        <w:rPr>
-          <w:lang w:val="en-GB"/>
-        </w:rPr>
-        <w:t xml:space="preserve">ber1: </w:t>
+        <w:t xml:space="preserve">Student Number1: </w:t>
+      </w:r>
+      <w:r>
+        <w:rPr>
+          <w:lang w:val="en-GB"/>
+        </w:rPr>
+        <w:t>2960774</w:t>
       </w:r>
     </w:p>
     <w:p>
@@ -167,6 +153,12 @@
         <w:rPr>
           <w:lang w:val="en-GB"/>
         </w:rPr>
+        <w:t>Gavin Hughes</w:t>
+      </w:r>
+      <w:r>
+        <w:rPr>
+          <w:lang w:val="en-GB"/>
+        </w:rPr>
         <w:tab/>
       </w:r>
       <w:r>
@@ -191,7 +183,6 @@
         <w:rPr>
           <w:lang w:val="en-GB"/>
         </w:rPr>
-        <w:tab/>
         <w:t xml:space="preserve">Student Number2: </w:t>
       </w:r>
     </w:p>
@@ -317,21 +308,7 @@
         <w:rPr>
           <w:lang w:val="en-GB"/>
         </w:rPr>
-        <w:t xml:space="preserve"> require more work than </w:t>
-      </w:r>
-      <w:proofErr w:type="gramStart"/>
-      <w:r>
-        <w:rPr>
-          <w:lang w:val="en-GB"/>
-        </w:rPr>
-        <w:t>others</w:t>
-      </w:r>
-      <w:proofErr w:type="gramEnd"/>
-      <w:r>
-        <w:rPr>
-          <w:lang w:val="en-GB"/>
-        </w:rPr>
-        <w:t xml:space="preserve"> so this is only for reference. An average of these values will not be calculated.</w:t>
+        <w:t xml:space="preserve"> require more work than others so this is only for reference. An average of these values will not be calculated.</w:t>
       </w:r>
     </w:p>
     <w:tbl>
@@ -348,9 +325,9 @@
         <w:tblLook w:val="04A0" w:firstRow="1" w:lastRow="0" w:firstColumn="1" w:lastColumn="0" w:noHBand="0" w:noVBand="1"/>
       </w:tblPr>
       <w:tblGrid>
-        <w:gridCol w:w="3156"/>
-        <w:gridCol w:w="3140"/>
-        <w:gridCol w:w="3140"/>
+        <w:gridCol w:w="3158"/>
+        <w:gridCol w:w="3151"/>
+        <w:gridCol w:w="3127"/>
       </w:tblGrid>
       <w:tr>
         <w:trPr>
@@ -394,7 +371,7 @@
                 <w:b/>
                 <w:lang w:val="en-GB"/>
               </w:rPr>
-              <w:t>Student Name 1</w:t>
+              <w:t>Evandro</w:t>
             </w:r>
           </w:p>
         </w:tc>
@@ -415,7 +392,7 @@
                 <w:b/>
                 <w:lang w:val="en-GB"/>
               </w:rPr>
-              <w:t xml:space="preserve">Student Name 2 </w:t>
+              <w:t>Gavin</w:t>
             </w:r>
           </w:p>
         </w:tc>
@@ -463,7 +440,7 @@
               <w:rPr>
                 <w:lang w:val="en-GB"/>
               </w:rPr>
-              <w:t>40%</w:t>
+              <w:t>-</w:t>
             </w:r>
           </w:p>
         </w:tc>
@@ -482,7 +459,7 @@
               <w:rPr>
                 <w:lang w:val="en-GB"/>
               </w:rPr>
-              <w:t>60%</w:t>
+              <w:t>100%</w:t>
             </w:r>
           </w:p>
         </w:tc>
@@ -518,12 +495,6 @@
                 <w:lang w:val="en-GB"/>
               </w:rPr>
             </w:pPr>
-            <w:r>
-              <w:rPr>
-                <w:lang w:val="en-GB"/>
-              </w:rPr>
-              <w:t>60%</w:t>
-            </w:r>
           </w:p>
         </w:tc>
         <w:tc>
@@ -537,12 +508,6 @@
                 <w:lang w:val="en-GB"/>
               </w:rPr>
             </w:pPr>
-            <w:r>
-              <w:rPr>
-                <w:lang w:val="en-GB"/>
-              </w:rPr>
-              <w:t>40%</w:t>
-            </w:r>
           </w:p>
         </w:tc>
       </w:tr>
@@ -580,12 +545,6 @@
                 <w:lang w:val="en-GB"/>
               </w:rPr>
             </w:pPr>
-            <w:r>
-              <w:rPr>
-                <w:lang w:val="en-GB"/>
-              </w:rPr>
-              <w:t>Etc.</w:t>
-            </w:r>
           </w:p>
         </w:tc>
         <w:tc>
@@ -633,6 +592,12 @@
                 <w:lang w:val="en-GB"/>
               </w:rPr>
             </w:pPr>
+            <w:r>
+              <w:rPr>
+                <w:lang w:val="en-GB"/>
+              </w:rPr>
+              <w:t>100%</w:t>
+            </w:r>
           </w:p>
         </w:tc>
         <w:tc>
@@ -646,6 +611,12 @@
                 <w:lang w:val="en-GB"/>
               </w:rPr>
             </w:pPr>
+            <w:r>
+              <w:rPr>
+                <w:lang w:val="en-GB"/>
+              </w:rPr>
+              <w:t>-</w:t>
+            </w:r>
           </w:p>
         </w:tc>
       </w:tr>
@@ -680,6 +651,8 @@
                 <w:lang w:val="en-GB"/>
               </w:rPr>
             </w:pPr>
+            <w:bookmarkStart w:id="0" w:name="_GoBack"/>
+            <w:bookmarkEnd w:id="0"/>
           </w:p>
         </w:tc>
         <w:tc>
@@ -844,13 +817,11 @@
         <w:t>Student Name:</w:t>
       </w:r>
       <w:r>
-        <w:t xml:space="preserve"> FirstName </w:t>
-      </w:r>
-      <w:proofErr w:type="spellStart"/>
-      <w:r>
-        <w:t>LastName</w:t>
-      </w:r>
-      <w:proofErr w:type="spellEnd"/>
+        <w:t xml:space="preserve"> </w:t>
+      </w:r>
+      <w:r>
+        <w:t>Evandro Gomez Quintino &amp; Gavin Hughes</w:t>
+      </w:r>
     </w:p>
     <w:p/>
     <w:p>
@@ -1145,10 +1116,7 @@
         </w:rPr>
       </w:pPr>
       <w:r>
-        <w:t>All code should be testable where possible and error message should be displayed to show where code has failed</w:t>
-      </w:r>
-      <w:r>
-        <w:t>.</w:t>
+        <w:t>All code should be testable where possible and error message should be displayed to show where code has failed.</w:t>
       </w:r>
     </w:p>
     <w:tbl>

</xml_diff>